<commit_message>
Guardar cambios hasta el Día 3
</commit_message>
<xml_diff>
--- a/docs/cornograma dia a dia.docx
+++ b/docs/cornograma dia a dia.docx
@@ -3,37 +3,57 @@
 <w:document xmlns:wpc="http://schemas.microsoft.com/office/word/2010/wordprocessingCanvas" xmlns:cx="http://schemas.microsoft.com/office/drawing/2014/chartex" xmlns:cx1="http://schemas.microsoft.com/office/drawing/2015/9/8/chartex" xmlns:cx2="http://schemas.microsoft.com/office/drawing/2015/10/21/chartex" xmlns:cx3="http://schemas.microsoft.com/office/drawing/2016/5/9/chartex" xmlns:cx4="http://schemas.microsoft.com/office/drawing/2016/5/10/chartex" xmlns:cx5="http://schemas.microsoft.com/office/drawing/2016/5/11/chartex" xmlns:cx6="http://schemas.microsoft.com/office/drawing/2016/5/12/chartex" xmlns:cx7="http://schemas.microsoft.com/office/drawing/2016/5/13/chartex" xmlns:cx8="http://schemas.microsoft.com/office/drawing/2016/5/14/chartex" xmlns:mc="http://schemas.openxmlformats.org/markup-compatibility/2006" xmlns:aink="http://schemas.microsoft.com/office/drawing/2016/ink" xmlns:am3d="http://schemas.microsoft.com/office/drawing/2017/model3d" xmlns:o="urn:schemas-microsoft-com:office:office" xmlns:r="http://schemas.openxmlformats.org/officeDocument/2006/relationships" xmlns:m="http://schemas.openxmlformats.org/officeDocument/2006/math" xmlns:v="urn:schemas-microsoft-com:vml" xmlns:wp14="http://schemas.microsoft.com/office/word/2010/wordprocessingDrawing" xmlns:wp="http://schemas.openxmlformats.org/drawingml/2006/wordprocessingDrawing" xmlns:w10="urn:schemas-microsoft-com:office:word" xmlns:w="http://schemas.openxmlformats.org/wordprocessingml/2006/main" xmlns:w14="http://schemas.microsoft.com/office/word/2010/wordml" xmlns:w15="http://schemas.microsoft.com/office/word/2012/wordml" xmlns:w16cex="http://schemas.microsoft.com/office/word/2018/wordml/cex" xmlns:w16cid="http://schemas.microsoft.com/office/word/2016/wordml/cid" xmlns:w16="http://schemas.microsoft.com/office/word/2018/wordml" xmlns:w16sdtdh="http://schemas.microsoft.com/office/word/2020/wordml/sdtdatahash" xmlns:w16se="http://schemas.microsoft.com/office/word/2015/wordml/symex" xmlns:wpg="http://schemas.microsoft.com/office/word/2010/wordprocessingGroup" xmlns:wpi="http://schemas.microsoft.com/office/word/2010/wordprocessingInk" xmlns:wne="http://schemas.microsoft.com/office/word/2006/wordml" xmlns:wps="http://schemas.microsoft.com/office/word/2010/wordprocessingShape" mc:Ignorable="w14 w15 w16se w16cid w16 w16cex w16sdtdh wp14">
   <w:body>
     <w:p>
-      <w:r>
+      <w:pPr>
+        <w:rPr>
+          <w:highlight w:val="yellow"/>
+        </w:rPr>
+      </w:pPr>
+      <w:r>
+        <w:rPr>
+          <w:highlight w:val="yellow"/>
+        </w:rPr>
         <w:t xml:space="preserve">Claro, aquí tienes el cronograma detallado </w:t>
       </w:r>
       <w:r>
         <w:rPr>
           <w:b/>
           <w:bCs/>
+          <w:highlight w:val="yellow"/>
         </w:rPr>
         <w:t>por día</w:t>
       </w:r>
       <w:r>
+        <w:rPr>
+          <w:highlight w:val="yellow"/>
+        </w:rPr>
         <w:t xml:space="preserve">, ajustado a las 2 horas de trabajo diarias que tendrás, desde el </w:t>
       </w:r>
       <w:r>
         <w:rPr>
           <w:b/>
           <w:bCs/>
+          <w:highlight w:val="yellow"/>
         </w:rPr>
         <w:t>14 de marzo</w:t>
       </w:r>
       <w:r>
+        <w:rPr>
+          <w:highlight w:val="yellow"/>
+        </w:rPr>
         <w:t xml:space="preserve"> hasta el </w:t>
       </w:r>
       <w:r>
         <w:rPr>
           <w:b/>
           <w:bCs/>
+          <w:highlight w:val="yellow"/>
         </w:rPr>
         <w:t>6 de abril</w:t>
       </w:r>
       <w:r>
+        <w:rPr>
+          <w:highlight w:val="yellow"/>
+        </w:rPr>
         <w:t>. Este cronograma incluye las tareas específicas para cada día, divididas en bloques manejables para que avances paso a paso.</w:t>
       </w:r>
     </w:p>
@@ -42,18 +62,28 @@
         <w:rPr>
           <w:b/>
           <w:bCs/>
-        </w:rPr>
-      </w:pPr>
-      <w:r>
-        <w:rPr>
-          <w:b/>
-          <w:bCs/>
+          <w:highlight w:val="yellow"/>
+        </w:rPr>
+      </w:pPr>
+      <w:r>
+        <w:rPr>
+          <w:b/>
+          <w:bCs/>
+          <w:highlight w:val="yellow"/>
         </w:rPr>
         <w:t>Cronograma Detallado por Día</w:t>
       </w:r>
     </w:p>
     <w:p>
-      <w:r>
+      <w:pPr>
+        <w:rPr>
+          <w:highlight w:val="yellow"/>
+        </w:rPr>
+      </w:pPr>
+      <w:r>
+        <w:rPr>
+          <w:highlight w:val="yellow"/>
+        </w:rPr>
         <w:pict w14:anchorId="5D7D41E5">
           <v:rect id="_x0000_i1025" style="width:0;height:1.5pt" o:hralign="center" o:hrstd="t" o:hr="t" fillcolor="#a0a0a0" stroked="f"/>
         </w:pict>
@@ -64,21 +94,29 @@
         <w:rPr>
           <w:b/>
           <w:bCs/>
-        </w:rPr>
-      </w:pPr>
-      <w:r>
-        <w:rPr>
-          <w:b/>
-          <w:bCs/>
+          <w:highlight w:val="yellow"/>
+        </w:rPr>
+      </w:pPr>
+      <w:r>
+        <w:rPr>
+          <w:b/>
+          <w:bCs/>
+          <w:highlight w:val="yellow"/>
         </w:rPr>
         <w:t>Semana 1: Planificación y Estructuración Inicial</w:t>
       </w:r>
     </w:p>
     <w:p>
-      <w:r>
-        <w:rPr>
-          <w:b/>
-          <w:bCs/>
+      <w:pPr>
+        <w:rPr>
+          <w:highlight w:val="yellow"/>
+        </w:rPr>
+      </w:pPr>
+      <w:r>
+        <w:rPr>
+          <w:b/>
+          <w:bCs/>
+          <w:highlight w:val="yellow"/>
         </w:rPr>
         <w:t>Día 1 (14 de marzo):</w:t>
       </w:r>
@@ -89,31 +127,50 @@
           <w:ilvl w:val="0"/>
           <w:numId w:val="1"/>
         </w:numPr>
-      </w:pPr>
-      <w:r>
-        <w:rPr>
-          <w:b/>
-          <w:bCs/>
+        <w:rPr>
+          <w:highlight w:val="yellow"/>
+        </w:rPr>
+      </w:pPr>
+      <w:r>
+        <w:rPr>
+          <w:b/>
+          <w:bCs/>
+          <w:highlight w:val="yellow"/>
         </w:rPr>
         <w:t>Tarea:</w:t>
       </w:r>
       <w:r>
+        <w:rPr>
+          <w:highlight w:val="yellow"/>
+        </w:rPr>
         <w:t xml:space="preserve"> Definir la arquitectura del sistema (</w:t>
       </w:r>
       <w:proofErr w:type="spellStart"/>
       <w:r>
+        <w:rPr>
+          <w:highlight w:val="yellow"/>
+        </w:rPr>
         <w:t>Backend</w:t>
       </w:r>
       <w:proofErr w:type="spellEnd"/>
       <w:r>
+        <w:rPr>
+          <w:highlight w:val="yellow"/>
+        </w:rPr>
         <w:t xml:space="preserve">, </w:t>
       </w:r>
       <w:proofErr w:type="spellStart"/>
       <w:r>
+        <w:rPr>
+          <w:highlight w:val="yellow"/>
+        </w:rPr>
         <w:t>Frontend</w:t>
       </w:r>
       <w:proofErr w:type="spellEnd"/>
       <w:r>
+        <w:rPr>
+          <w:highlight w:val="yellow"/>
+        </w:rPr>
         <w:t>, Base de Datos).</w:t>
       </w:r>
     </w:p>
@@ -123,15 +180,22 @@
           <w:ilvl w:val="0"/>
           <w:numId w:val="1"/>
         </w:numPr>
-      </w:pPr>
-      <w:r>
-        <w:rPr>
-          <w:b/>
-          <w:bCs/>
+        <w:rPr>
+          <w:highlight w:val="yellow"/>
+        </w:rPr>
+      </w:pPr>
+      <w:r>
+        <w:rPr>
+          <w:b/>
+          <w:bCs/>
+          <w:highlight w:val="yellow"/>
         </w:rPr>
         <w:t>Acciones:</w:t>
       </w:r>
       <w:r>
+        <w:rPr>
+          <w:highlight w:val="yellow"/>
+        </w:rPr>
         <w:t xml:space="preserve"> </w:t>
       </w:r>
     </w:p>
@@ -141,24 +205,42 @@
           <w:ilvl w:val="1"/>
           <w:numId w:val="1"/>
         </w:numPr>
-      </w:pPr>
-      <w:r>
+        <w:rPr>
+          <w:highlight w:val="yellow"/>
+        </w:rPr>
+      </w:pPr>
+      <w:r>
+        <w:rPr>
+          <w:highlight w:val="yellow"/>
+        </w:rPr>
         <w:t>Definir las tecnologías a usar: React.js (</w:t>
       </w:r>
       <w:proofErr w:type="spellStart"/>
       <w:r>
+        <w:rPr>
+          <w:highlight w:val="yellow"/>
+        </w:rPr>
         <w:t>Frontend</w:t>
       </w:r>
       <w:proofErr w:type="spellEnd"/>
       <w:r>
+        <w:rPr>
+          <w:highlight w:val="yellow"/>
+        </w:rPr>
         <w:t>), Node.js con Express.js (</w:t>
       </w:r>
       <w:proofErr w:type="spellStart"/>
       <w:r>
+        <w:rPr>
+          <w:highlight w:val="yellow"/>
+        </w:rPr>
         <w:t>Backend</w:t>
       </w:r>
       <w:proofErr w:type="spellEnd"/>
       <w:r>
+        <w:rPr>
+          <w:highlight w:val="yellow"/>
+        </w:rPr>
         <w:t>), PostgreSQL (Base de Datos).</w:t>
       </w:r>
     </w:p>
@@ -168,8 +250,14 @@
           <w:ilvl w:val="1"/>
           <w:numId w:val="1"/>
         </w:numPr>
-      </w:pPr>
-      <w:r>
+        <w:rPr>
+          <w:highlight w:val="yellow"/>
+        </w:rPr>
+      </w:pPr>
+      <w:r>
+        <w:rPr>
+          <w:highlight w:val="yellow"/>
+        </w:rPr>
         <w:t>Crear un esquema de la base de datos (tablas para estudiantes, exámenes, resultados, etc.).</w:t>
       </w:r>
     </w:p>
@@ -179,16 +267,28 @@
           <w:ilvl w:val="1"/>
           <w:numId w:val="1"/>
         </w:numPr>
-      </w:pPr>
-      <w:r>
+        <w:rPr>
+          <w:highlight w:val="yellow"/>
+        </w:rPr>
+      </w:pPr>
+      <w:r>
+        <w:rPr>
+          <w:highlight w:val="yellow"/>
+        </w:rPr>
         <w:t>Desarrollar el diagrama de flujo de la aplicación (inicio de sesión, registro, simulacros, resultados).</w:t>
       </w:r>
     </w:p>
     <w:p>
-      <w:r>
-        <w:rPr>
-          <w:b/>
-          <w:bCs/>
+      <w:pPr>
+        <w:rPr>
+          <w:highlight w:val="yellow"/>
+        </w:rPr>
+      </w:pPr>
+      <w:r>
+        <w:rPr>
+          <w:b/>
+          <w:bCs/>
+          <w:highlight w:val="yellow"/>
         </w:rPr>
         <w:t>Día 2 (15 de marzo):</w:t>
       </w:r>
@@ -199,15 +299,22 @@
           <w:ilvl w:val="0"/>
           <w:numId w:val="2"/>
         </w:numPr>
-      </w:pPr>
-      <w:r>
-        <w:rPr>
-          <w:b/>
-          <w:bCs/>
+        <w:rPr>
+          <w:highlight w:val="yellow"/>
+        </w:rPr>
+      </w:pPr>
+      <w:r>
+        <w:rPr>
+          <w:b/>
+          <w:bCs/>
+          <w:highlight w:val="yellow"/>
         </w:rPr>
         <w:t>Tarea:</w:t>
       </w:r>
       <w:r>
+        <w:rPr>
+          <w:highlight w:val="yellow"/>
+        </w:rPr>
         <w:t xml:space="preserve"> Configurar el entorno de desarrollo y el repositorio.</w:t>
       </w:r>
     </w:p>
@@ -217,15 +324,22 @@
           <w:ilvl w:val="0"/>
           <w:numId w:val="2"/>
         </w:numPr>
-      </w:pPr>
-      <w:r>
-        <w:rPr>
-          <w:b/>
-          <w:bCs/>
+        <w:rPr>
+          <w:highlight w:val="yellow"/>
+        </w:rPr>
+      </w:pPr>
+      <w:r>
+        <w:rPr>
+          <w:b/>
+          <w:bCs/>
+          <w:highlight w:val="yellow"/>
         </w:rPr>
         <w:t>Acciones:</w:t>
       </w:r>
       <w:r>
+        <w:rPr>
+          <w:highlight w:val="yellow"/>
+        </w:rPr>
         <w:t xml:space="preserve"> </w:t>
       </w:r>
     </w:p>
@@ -235,32 +349,56 @@
           <w:ilvl w:val="1"/>
           <w:numId w:val="2"/>
         </w:numPr>
-      </w:pPr>
-      <w:r>
+        <w:rPr>
+          <w:highlight w:val="yellow"/>
+        </w:rPr>
+      </w:pPr>
+      <w:r>
+        <w:rPr>
+          <w:highlight w:val="yellow"/>
+        </w:rPr>
         <w:t xml:space="preserve">Instalar Visual Studio </w:t>
       </w:r>
       <w:proofErr w:type="spellStart"/>
       <w:r>
+        <w:rPr>
+          <w:highlight w:val="yellow"/>
+        </w:rPr>
         <w:t>Code</w:t>
       </w:r>
       <w:proofErr w:type="spellEnd"/>
       <w:r>
+        <w:rPr>
+          <w:highlight w:val="yellow"/>
+        </w:rPr>
         <w:t xml:space="preserve"> y las extensiones necesarias (</w:t>
       </w:r>
       <w:proofErr w:type="spellStart"/>
       <w:r>
+        <w:rPr>
+          <w:highlight w:val="yellow"/>
+        </w:rPr>
         <w:t>Prettier</w:t>
       </w:r>
       <w:proofErr w:type="spellEnd"/>
       <w:r>
+        <w:rPr>
+          <w:highlight w:val="yellow"/>
+        </w:rPr>
         <w:t xml:space="preserve">, </w:t>
       </w:r>
       <w:proofErr w:type="spellStart"/>
       <w:r>
+        <w:rPr>
+          <w:highlight w:val="yellow"/>
+        </w:rPr>
         <w:t>ESLint</w:t>
       </w:r>
       <w:proofErr w:type="spellEnd"/>
       <w:r>
+        <w:rPr>
+          <w:highlight w:val="yellow"/>
+        </w:rPr>
         <w:t>).</w:t>
       </w:r>
     </w:p>
@@ -270,8 +408,14 @@
           <w:ilvl w:val="1"/>
           <w:numId w:val="2"/>
         </w:numPr>
-      </w:pPr>
-      <w:r>
+        <w:rPr>
+          <w:highlight w:val="yellow"/>
+        </w:rPr>
+      </w:pPr>
+      <w:r>
+        <w:rPr>
+          <w:highlight w:val="yellow"/>
+        </w:rPr>
         <w:t>Crear el repositorio en GitHub.</w:t>
       </w:r>
     </w:p>
@@ -281,16 +425,34 @@
           <w:ilvl w:val="1"/>
           <w:numId w:val="2"/>
         </w:numPr>
-      </w:pPr>
-      <w:r>
-        <w:t>Configurar un servidor local con Express.js y conectar a la base de datos PostgreSQL.</w:t>
-      </w:r>
-    </w:p>
-    <w:p>
-      <w:r>
-        <w:rPr>
-          <w:b/>
-          <w:bCs/>
+        <w:rPr>
+          <w:highlight w:val="yellow"/>
+        </w:rPr>
+      </w:pPr>
+      <w:r>
+        <w:rPr>
+          <w:highlight w:val="yellow"/>
+        </w:rPr>
+        <w:t xml:space="preserve">Configurar un servidor local con Express.js y conectar a la base de datos </w:t>
+      </w:r>
+      <w:r>
+        <w:rPr>
+          <w:highlight w:val="yellow"/>
+        </w:rPr>
+        <w:t>PostgreSQL.</w:t>
+      </w:r>
+    </w:p>
+    <w:p>
+      <w:pPr>
+        <w:rPr>
+          <w:highlight w:val="yellow"/>
+        </w:rPr>
+      </w:pPr>
+      <w:r>
+        <w:rPr>
+          <w:b/>
+          <w:bCs/>
+          <w:highlight w:val="yellow"/>
         </w:rPr>
         <w:t>Día 3 (16 de marzo):</w:t>
       </w:r>
@@ -301,15 +463,22 @@
           <w:ilvl w:val="0"/>
           <w:numId w:val="3"/>
         </w:numPr>
-      </w:pPr>
-      <w:r>
-        <w:rPr>
-          <w:b/>
-          <w:bCs/>
+        <w:rPr>
+          <w:highlight w:val="yellow"/>
+        </w:rPr>
+      </w:pPr>
+      <w:r>
+        <w:rPr>
+          <w:b/>
+          <w:bCs/>
+          <w:highlight w:val="yellow"/>
         </w:rPr>
         <w:t>Tarea:</w:t>
       </w:r>
       <w:r>
+        <w:rPr>
+          <w:highlight w:val="yellow"/>
+        </w:rPr>
         <w:t xml:space="preserve"> Finalizar la estructura de la base de datos y las relaciones entre las tablas.</w:t>
       </w:r>
     </w:p>
@@ -319,15 +488,22 @@
           <w:ilvl w:val="0"/>
           <w:numId w:val="3"/>
         </w:numPr>
-      </w:pPr>
-      <w:r>
-        <w:rPr>
-          <w:b/>
-          <w:bCs/>
+        <w:rPr>
+          <w:highlight w:val="yellow"/>
+        </w:rPr>
+      </w:pPr>
+      <w:r>
+        <w:rPr>
+          <w:b/>
+          <w:bCs/>
+          <w:highlight w:val="yellow"/>
         </w:rPr>
         <w:t>Acciones:</w:t>
       </w:r>
       <w:r>
+        <w:rPr>
+          <w:highlight w:val="yellow"/>
+        </w:rPr>
         <w:t xml:space="preserve"> </w:t>
       </w:r>
     </w:p>
@@ -337,8 +513,14 @@
           <w:ilvl w:val="1"/>
           <w:numId w:val="3"/>
         </w:numPr>
-      </w:pPr>
-      <w:r>
+        <w:rPr>
+          <w:highlight w:val="yellow"/>
+        </w:rPr>
+      </w:pPr>
+      <w:r>
+        <w:rPr>
+          <w:highlight w:val="yellow"/>
+        </w:rPr>
         <w:t>Crear las tablas de estudiantes, simulacros, resultados y exámenes.</w:t>
       </w:r>
     </w:p>
@@ -348,16 +530,339 @@
           <w:ilvl w:val="1"/>
           <w:numId w:val="3"/>
         </w:numPr>
-      </w:pPr>
-      <w:r>
+        <w:rPr>
+          <w:b/>
+          <w:bCs/>
+          <w:highlight w:val="yellow"/>
+        </w:rPr>
+      </w:pPr>
+      <w:r>
+        <w:rPr>
+          <w:highlight w:val="yellow"/>
+        </w:rPr>
         <w:t>Establecer relaciones entre las tablas (1 a muchos, muchos a muchos, etc.).</w:t>
       </w:r>
-    </w:p>
-    <w:p>
-      <w:r>
-        <w:rPr>
-          <w:b/>
-          <w:bCs/>
+      <w:r>
+        <w:rPr>
+          <w:highlight w:val="yellow"/>
+        </w:rPr>
+        <w:br/>
+      </w:r>
+      <w:r>
+        <w:rPr>
+          <w:highlight w:val="yellow"/>
+        </w:rPr>
+        <w:br/>
+      </w:r>
+      <w:r>
+        <w:rPr>
+          <w:b/>
+          <w:bCs/>
+          <w:highlight w:val="yellow"/>
+        </w:rPr>
+        <w:t>¿Qué sigue en el Día 3 (16 de marzo)?</w:t>
+      </w:r>
+    </w:p>
+    <w:p>
+      <w:pPr>
+        <w:numPr>
+          <w:ilvl w:val="1"/>
+          <w:numId w:val="3"/>
+        </w:numPr>
+        <w:rPr>
+          <w:b/>
+          <w:bCs/>
+          <w:highlight w:val="yellow"/>
+        </w:rPr>
+      </w:pPr>
+      <w:r>
+        <w:rPr>
+          <w:b/>
+          <w:bCs/>
+          <w:highlight w:val="yellow"/>
+        </w:rPr>
+        <w:t xml:space="preserve">Tarea: Desarrollar el </w:t>
+      </w:r>
+      <w:proofErr w:type="spellStart"/>
+      <w:r>
+        <w:rPr>
+          <w:b/>
+          <w:bCs/>
+          <w:highlight w:val="yellow"/>
+        </w:rPr>
+        <w:t>Frontend</w:t>
+      </w:r>
+      <w:proofErr w:type="spellEnd"/>
+      <w:r>
+        <w:rPr>
+          <w:b/>
+          <w:bCs/>
+          <w:highlight w:val="yellow"/>
+        </w:rPr>
+        <w:t xml:space="preserve"> con React.js</w:t>
+      </w:r>
+    </w:p>
+    <w:p>
+      <w:pPr>
+        <w:numPr>
+          <w:ilvl w:val="1"/>
+          <w:numId w:val="3"/>
+        </w:numPr>
+        <w:rPr>
+          <w:highlight w:val="yellow"/>
+        </w:rPr>
+      </w:pPr>
+      <w:r>
+        <w:rPr>
+          <w:highlight w:val="yellow"/>
+        </w:rPr>
+        <w:t>Acciones:</w:t>
+      </w:r>
+    </w:p>
+    <w:p>
+      <w:pPr>
+        <w:numPr>
+          <w:ilvl w:val="1"/>
+          <w:numId w:val="3"/>
+        </w:numPr>
+        <w:rPr>
+          <w:highlight w:val="yellow"/>
+        </w:rPr>
+      </w:pPr>
+      <w:r>
+        <w:rPr>
+          <w:b/>
+          <w:bCs/>
+          <w:highlight w:val="yellow"/>
+        </w:rPr>
+        <w:t>Instalar React.js</w:t>
+      </w:r>
+      <w:r>
+        <w:rPr>
+          <w:highlight w:val="yellow"/>
+        </w:rPr>
+        <w:t xml:space="preserve"> (si no lo has hecho ya).</w:t>
+      </w:r>
+    </w:p>
+    <w:p>
+      <w:pPr>
+        <w:numPr>
+          <w:ilvl w:val="1"/>
+          <w:numId w:val="3"/>
+        </w:numPr>
+        <w:rPr>
+          <w:highlight w:val="yellow"/>
+        </w:rPr>
+      </w:pPr>
+      <w:r>
+        <w:rPr>
+          <w:b/>
+          <w:bCs/>
+          <w:highlight w:val="yellow"/>
+        </w:rPr>
+        <w:lastRenderedPageBreak/>
+        <w:t>Estructurar el proyecto de React.js</w:t>
+      </w:r>
+      <w:r>
+        <w:rPr>
+          <w:highlight w:val="yellow"/>
+        </w:rPr>
+        <w:t>: Organizar los componentes, como los formularios de entrada y vistas de resultados.</w:t>
+      </w:r>
+    </w:p>
+    <w:p>
+      <w:pPr>
+        <w:numPr>
+          <w:ilvl w:val="1"/>
+          <w:numId w:val="3"/>
+        </w:numPr>
+        <w:rPr>
+          <w:highlight w:val="yellow"/>
+        </w:rPr>
+      </w:pPr>
+      <w:r>
+        <w:rPr>
+          <w:b/>
+          <w:bCs/>
+          <w:highlight w:val="yellow"/>
+        </w:rPr>
+        <w:t xml:space="preserve">Conectar el </w:t>
+      </w:r>
+      <w:proofErr w:type="spellStart"/>
+      <w:r>
+        <w:rPr>
+          <w:b/>
+          <w:bCs/>
+          <w:highlight w:val="yellow"/>
+        </w:rPr>
+        <w:t>frontend</w:t>
+      </w:r>
+      <w:proofErr w:type="spellEnd"/>
+      <w:r>
+        <w:rPr>
+          <w:b/>
+          <w:bCs/>
+          <w:highlight w:val="yellow"/>
+        </w:rPr>
+        <w:t xml:space="preserve"> con el </w:t>
+      </w:r>
+      <w:proofErr w:type="spellStart"/>
+      <w:r>
+        <w:rPr>
+          <w:b/>
+          <w:bCs/>
+          <w:highlight w:val="yellow"/>
+        </w:rPr>
+        <w:t>backend</w:t>
+      </w:r>
+      <w:proofErr w:type="spellEnd"/>
+      <w:r>
+        <w:rPr>
+          <w:highlight w:val="yellow"/>
+        </w:rPr>
+        <w:t xml:space="preserve">: Usar </w:t>
+      </w:r>
+      <w:proofErr w:type="spellStart"/>
+      <w:r>
+        <w:rPr>
+          <w:highlight w:val="yellow"/>
+        </w:rPr>
+        <w:t>fetch</w:t>
+      </w:r>
+      <w:proofErr w:type="spellEnd"/>
+      <w:r>
+        <w:rPr>
+          <w:highlight w:val="yellow"/>
+        </w:rPr>
+        <w:t xml:space="preserve"> o </w:t>
+      </w:r>
+      <w:proofErr w:type="spellStart"/>
+      <w:r>
+        <w:rPr>
+          <w:highlight w:val="yellow"/>
+        </w:rPr>
+        <w:t>axios</w:t>
+      </w:r>
+      <w:proofErr w:type="spellEnd"/>
+      <w:r>
+        <w:rPr>
+          <w:highlight w:val="yellow"/>
+        </w:rPr>
+        <w:t xml:space="preserve"> para hacer las solicitudes a las rutas de tu API (por ejemplo, /</w:t>
+      </w:r>
+      <w:proofErr w:type="spellStart"/>
+      <w:r>
+        <w:rPr>
+          <w:highlight w:val="yellow"/>
+        </w:rPr>
+        <w:t>add</w:t>
+      </w:r>
+      <w:proofErr w:type="spellEnd"/>
+      <w:r>
+        <w:rPr>
+          <w:highlight w:val="yellow"/>
+        </w:rPr>
+        <w:t>-estudiante).</w:t>
+      </w:r>
+    </w:p>
+    <w:p>
+      <w:pPr>
+        <w:numPr>
+          <w:ilvl w:val="1"/>
+          <w:numId w:val="3"/>
+        </w:numPr>
+        <w:rPr>
+          <w:highlight w:val="yellow"/>
+        </w:rPr>
+      </w:pPr>
+      <w:r>
+        <w:rPr>
+          <w:b/>
+          <w:bCs/>
+          <w:highlight w:val="yellow"/>
+        </w:rPr>
+        <w:t xml:space="preserve">Mostrar los datos del </w:t>
+      </w:r>
+      <w:proofErr w:type="spellStart"/>
+      <w:r>
+        <w:rPr>
+          <w:b/>
+          <w:bCs/>
+          <w:highlight w:val="yellow"/>
+        </w:rPr>
+        <w:t>backend</w:t>
+      </w:r>
+      <w:proofErr w:type="spellEnd"/>
+      <w:r>
+        <w:rPr>
+          <w:b/>
+          <w:bCs/>
+          <w:highlight w:val="yellow"/>
+        </w:rPr>
+        <w:t xml:space="preserve"> en el </w:t>
+      </w:r>
+      <w:proofErr w:type="spellStart"/>
+      <w:r>
+        <w:rPr>
+          <w:b/>
+          <w:bCs/>
+          <w:highlight w:val="yellow"/>
+        </w:rPr>
+        <w:t>frontend</w:t>
+      </w:r>
+      <w:proofErr w:type="spellEnd"/>
+      <w:r>
+        <w:rPr>
+          <w:highlight w:val="yellow"/>
+        </w:rPr>
+        <w:t>: Crear una interfaz que permita ver la lista de estudiantes, agregar nuevos, y posiblemente ver los exámenes o simulacros.</w:t>
+      </w:r>
+    </w:p>
+    <w:p>
+      <w:pPr>
+        <w:numPr>
+          <w:ilvl w:val="1"/>
+          <w:numId w:val="3"/>
+        </w:numPr>
+        <w:rPr>
+          <w:highlight w:val="yellow"/>
+        </w:rPr>
+      </w:pPr>
+      <w:r>
+        <w:rPr>
+          <w:highlight w:val="yellow"/>
+        </w:rPr>
+        <w:t>¡Todo parece estar en buen camino! Cuando estés listo para comenzar el Día 3, dime y avanzamos con los detalles paso a paso.</w:t>
+      </w:r>
+    </w:p>
+    <w:p>
+      <w:pPr>
+        <w:numPr>
+          <w:ilvl w:val="1"/>
+          <w:numId w:val="3"/>
+        </w:numPr>
+        <w:rPr>
+          <w:highlight w:val="yellow"/>
+        </w:rPr>
+      </w:pPr>
+      <w:r>
+        <w:rPr>
+          <w:highlight w:val="yellow"/>
+        </w:rPr>
+        <w:br/>
+      </w:r>
+    </w:p>
+    <w:p>
+      <w:pPr>
+        <w:rPr>
+          <w:highlight w:val="yellow"/>
+        </w:rPr>
+      </w:pPr>
+      <w:r>
+        <w:rPr>
+          <w:b/>
+          <w:bCs/>
+          <w:highlight w:val="yellow"/>
         </w:rPr>
         <w:t>Día 4 (17 de marzo):</w:t>
       </w:r>
@@ -368,23 +873,36 @@
           <w:ilvl w:val="0"/>
           <w:numId w:val="4"/>
         </w:numPr>
-      </w:pPr>
-      <w:r>
-        <w:rPr>
-          <w:b/>
-          <w:bCs/>
+        <w:rPr>
+          <w:highlight w:val="yellow"/>
+        </w:rPr>
+      </w:pPr>
+      <w:r>
+        <w:rPr>
+          <w:b/>
+          <w:bCs/>
+          <w:highlight w:val="yellow"/>
         </w:rPr>
         <w:t>Tarea:</w:t>
       </w:r>
       <w:r>
+        <w:rPr>
+          <w:highlight w:val="yellow"/>
+        </w:rPr>
         <w:t xml:space="preserve"> Comenzar el desarrollo del </w:t>
       </w:r>
       <w:proofErr w:type="spellStart"/>
       <w:r>
+        <w:rPr>
+          <w:highlight w:val="yellow"/>
+        </w:rPr>
         <w:t>Backend</w:t>
       </w:r>
       <w:proofErr w:type="spellEnd"/>
       <w:r>
+        <w:rPr>
+          <w:highlight w:val="yellow"/>
+        </w:rPr>
         <w:t>.</w:t>
       </w:r>
     </w:p>
@@ -394,15 +912,22 @@
           <w:ilvl w:val="0"/>
           <w:numId w:val="4"/>
         </w:numPr>
-      </w:pPr>
-      <w:r>
-        <w:rPr>
-          <w:b/>
-          <w:bCs/>
+        <w:rPr>
+          <w:highlight w:val="yellow"/>
+        </w:rPr>
+      </w:pPr>
+      <w:r>
+        <w:rPr>
+          <w:b/>
+          <w:bCs/>
+          <w:highlight w:val="yellow"/>
         </w:rPr>
         <w:t>Acciones:</w:t>
       </w:r>
       <w:r>
+        <w:rPr>
+          <w:highlight w:val="yellow"/>
+        </w:rPr>
         <w:t xml:space="preserve"> </w:t>
       </w:r>
     </w:p>
@@ -412,24 +937,42 @@
           <w:ilvl w:val="1"/>
           <w:numId w:val="4"/>
         </w:numPr>
-      </w:pPr>
-      <w:r>
+        <w:rPr>
+          <w:highlight w:val="yellow"/>
+        </w:rPr>
+      </w:pPr>
+      <w:r>
+        <w:rPr>
+          <w:highlight w:val="yellow"/>
+        </w:rPr>
         <w:t xml:space="preserve">Crear las rutas iniciales del </w:t>
       </w:r>
       <w:proofErr w:type="spellStart"/>
       <w:r>
+        <w:rPr>
+          <w:highlight w:val="yellow"/>
+        </w:rPr>
         <w:t>backend</w:t>
       </w:r>
       <w:proofErr w:type="spellEnd"/>
       <w:r>
+        <w:rPr>
+          <w:highlight w:val="yellow"/>
+        </w:rPr>
         <w:t xml:space="preserve"> (</w:t>
       </w:r>
       <w:proofErr w:type="spellStart"/>
       <w:r>
+        <w:rPr>
+          <w:highlight w:val="yellow"/>
+        </w:rPr>
         <w:t>login</w:t>
       </w:r>
       <w:proofErr w:type="spellEnd"/>
       <w:r>
+        <w:rPr>
+          <w:highlight w:val="yellow"/>
+        </w:rPr>
         <w:t>, registro, creación de simulacros).</w:t>
       </w:r>
     </w:p>
@@ -439,17 +982,28 @@
           <w:ilvl w:val="1"/>
           <w:numId w:val="4"/>
         </w:numPr>
-      </w:pPr>
-      <w:r>
-        <w:lastRenderedPageBreak/>
+        <w:rPr>
+          <w:highlight w:val="yellow"/>
+        </w:rPr>
+      </w:pPr>
+      <w:r>
+        <w:rPr>
+          <w:highlight w:val="yellow"/>
+        </w:rPr>
         <w:t>Configurar JWT para autenticación.</w:t>
       </w:r>
     </w:p>
     <w:p>
-      <w:r>
-        <w:rPr>
-          <w:b/>
-          <w:bCs/>
+      <w:pPr>
+        <w:rPr>
+          <w:highlight w:val="yellow"/>
+        </w:rPr>
+      </w:pPr>
+      <w:r>
+        <w:rPr>
+          <w:b/>
+          <w:bCs/>
+          <w:highlight w:val="yellow"/>
         </w:rPr>
         <w:t>Día 5 (18 de marzo):</w:t>
       </w:r>
@@ -460,23 +1014,36 @@
           <w:ilvl w:val="0"/>
           <w:numId w:val="5"/>
         </w:numPr>
-      </w:pPr>
-      <w:r>
-        <w:rPr>
-          <w:b/>
-          <w:bCs/>
+        <w:rPr>
+          <w:highlight w:val="yellow"/>
+        </w:rPr>
+      </w:pPr>
+      <w:r>
+        <w:rPr>
+          <w:b/>
+          <w:bCs/>
+          <w:highlight w:val="yellow"/>
         </w:rPr>
         <w:t>Tarea:</w:t>
       </w:r>
       <w:r>
+        <w:rPr>
+          <w:highlight w:val="yellow"/>
+        </w:rPr>
         <w:t xml:space="preserve"> Continuar el desarrollo de la API en </w:t>
       </w:r>
       <w:proofErr w:type="spellStart"/>
       <w:r>
+        <w:rPr>
+          <w:highlight w:val="yellow"/>
+        </w:rPr>
         <w:t>Backend</w:t>
       </w:r>
       <w:proofErr w:type="spellEnd"/>
       <w:r>
+        <w:rPr>
+          <w:highlight w:val="yellow"/>
+        </w:rPr>
         <w:t>.</w:t>
       </w:r>
     </w:p>
@@ -486,15 +1053,22 @@
           <w:ilvl w:val="0"/>
           <w:numId w:val="5"/>
         </w:numPr>
-      </w:pPr>
-      <w:r>
-        <w:rPr>
-          <w:b/>
-          <w:bCs/>
+        <w:rPr>
+          <w:highlight w:val="yellow"/>
+        </w:rPr>
+      </w:pPr>
+      <w:r>
+        <w:rPr>
+          <w:b/>
+          <w:bCs/>
+          <w:highlight w:val="yellow"/>
         </w:rPr>
         <w:t>Acciones:</w:t>
       </w:r>
       <w:r>
+        <w:rPr>
+          <w:highlight w:val="yellow"/>
+        </w:rPr>
         <w:t xml:space="preserve"> </w:t>
       </w:r>
     </w:p>
@@ -504,8 +1078,14 @@
           <w:ilvl w:val="1"/>
           <w:numId w:val="5"/>
         </w:numPr>
-      </w:pPr>
-      <w:r>
+        <w:rPr>
+          <w:highlight w:val="yellow"/>
+        </w:rPr>
+      </w:pPr>
+      <w:r>
+        <w:rPr>
+          <w:highlight w:val="yellow"/>
+        </w:rPr>
         <w:t>Implementar la lógica de negocio para manejar el registro de usuarios y la autenticación.</w:t>
       </w:r>
     </w:p>
@@ -515,24 +1095,42 @@
           <w:ilvl w:val="1"/>
           <w:numId w:val="5"/>
         </w:numPr>
-      </w:pPr>
-      <w:r>
+        <w:rPr>
+          <w:highlight w:val="yellow"/>
+        </w:rPr>
+      </w:pPr>
+      <w:r>
+        <w:rPr>
+          <w:highlight w:val="yellow"/>
+        </w:rPr>
         <w:t xml:space="preserve">Añadir validación de datos con </w:t>
       </w:r>
       <w:proofErr w:type="spellStart"/>
       <w:r>
+        <w:rPr>
+          <w:highlight w:val="yellow"/>
+        </w:rPr>
         <w:t>express-validator</w:t>
       </w:r>
       <w:proofErr w:type="spellEnd"/>
       <w:r>
+        <w:rPr>
+          <w:highlight w:val="yellow"/>
+        </w:rPr>
         <w:t>.</w:t>
       </w:r>
     </w:p>
     <w:p>
-      <w:r>
-        <w:rPr>
-          <w:b/>
-          <w:bCs/>
+      <w:pPr>
+        <w:rPr>
+          <w:highlight w:val="yellow"/>
+        </w:rPr>
+      </w:pPr>
+      <w:r>
+        <w:rPr>
+          <w:b/>
+          <w:bCs/>
+          <w:highlight w:val="yellow"/>
         </w:rPr>
         <w:t>Día 6 (19 de marzo):</w:t>
       </w:r>
@@ -543,15 +1141,22 @@
           <w:ilvl w:val="0"/>
           <w:numId w:val="6"/>
         </w:numPr>
-      </w:pPr>
-      <w:r>
-        <w:rPr>
-          <w:b/>
-          <w:bCs/>
+        <w:rPr>
+          <w:highlight w:val="yellow"/>
+        </w:rPr>
+      </w:pPr>
+      <w:r>
+        <w:rPr>
+          <w:b/>
+          <w:bCs/>
+          <w:highlight w:val="yellow"/>
         </w:rPr>
         <w:t>Tarea:</w:t>
       </w:r>
       <w:r>
+        <w:rPr>
+          <w:highlight w:val="yellow"/>
+        </w:rPr>
         <w:t xml:space="preserve"> Desarrollar las funcionalidades básicas de los simulacros.</w:t>
       </w:r>
     </w:p>
@@ -561,15 +1166,22 @@
           <w:ilvl w:val="0"/>
           <w:numId w:val="6"/>
         </w:numPr>
-      </w:pPr>
-      <w:r>
-        <w:rPr>
-          <w:b/>
-          <w:bCs/>
+        <w:rPr>
+          <w:highlight w:val="yellow"/>
+        </w:rPr>
+      </w:pPr>
+      <w:r>
+        <w:rPr>
+          <w:b/>
+          <w:bCs/>
+          <w:highlight w:val="yellow"/>
         </w:rPr>
         <w:t>Acciones:</w:t>
       </w:r>
       <w:r>
+        <w:rPr>
+          <w:highlight w:val="yellow"/>
+        </w:rPr>
         <w:t xml:space="preserve"> </w:t>
       </w:r>
     </w:p>
@@ -579,8 +1191,14 @@
           <w:ilvl w:val="1"/>
           <w:numId w:val="6"/>
         </w:numPr>
-      </w:pPr>
-      <w:r>
+        <w:rPr>
+          <w:highlight w:val="yellow"/>
+        </w:rPr>
+      </w:pPr>
+      <w:r>
+        <w:rPr>
+          <w:highlight w:val="yellow"/>
+        </w:rPr>
         <w:t>Implementar el almacenamiento de los simulacros en la base de datos.</w:t>
       </w:r>
     </w:p>
@@ -590,8 +1208,14 @@
           <w:ilvl w:val="1"/>
           <w:numId w:val="6"/>
         </w:numPr>
-      </w:pPr>
-      <w:r>
+        <w:rPr>
+          <w:highlight w:val="yellow"/>
+        </w:rPr>
+      </w:pPr>
+      <w:r>
+        <w:rPr>
+          <w:highlight w:val="yellow"/>
+        </w:rPr>
         <w:t>Crear una función para generar un puntaje después de resolver un simulacro.</w:t>
       </w:r>
     </w:p>
@@ -680,6 +1304,7 @@
           <w:b/>
           <w:bCs/>
         </w:rPr>
+        <w:lastRenderedPageBreak/>
         <w:t>Acciones:</w:t>
       </w:r>
       <w:r>
@@ -888,7 +1513,6 @@
           <w:b/>
           <w:bCs/>
         </w:rPr>
-        <w:lastRenderedPageBreak/>
         <w:t>Día 10 (23 de marzo):</w:t>
       </w:r>
     </w:p>
@@ -1106,6 +1730,7 @@
           <w:b/>
           <w:bCs/>
         </w:rPr>
+        <w:lastRenderedPageBreak/>
         <w:t>Día 13 (26 de marzo):</w:t>
       </w:r>
     </w:p>
@@ -1309,7 +1934,6 @@
           <w:b/>
           <w:bCs/>
         </w:rPr>
-        <w:lastRenderedPageBreak/>
         <w:t>Tarea:</w:t>
       </w:r>
       <w:r>
@@ -1506,6 +2130,7 @@
           <w:b/>
           <w:bCs/>
         </w:rPr>
+        <w:lastRenderedPageBreak/>
         <w:t xml:space="preserve">Semana 4: Finalización, Optimización y </w:t>
       </w:r>
       <w:proofErr w:type="spellStart"/>
@@ -1748,7 +2373,6 @@
           <w:b/>
           <w:bCs/>
         </w:rPr>
-        <w:lastRenderedPageBreak/>
         <w:t>Tarea:</w:t>
       </w:r>
       <w:r>
@@ -1948,6 +2572,7 @@
           <w:b/>
           <w:bCs/>
         </w:rPr>
+        <w:lastRenderedPageBreak/>
         <w:t>Tecnologías Clave:</w:t>
       </w:r>
     </w:p>
@@ -4113,6 +4738,119 @@
     </w:lvl>
   </w:abstractNum>
   <w:abstractNum w:abstractNumId="13" w15:restartNumberingAfterBreak="0">
+    <w:nsid w:val="3AC710F5"/>
+    <w:multiLevelType w:val="multilevel"/>
+    <w:tmpl w:val="83609D6C"/>
+    <w:lvl w:ilvl="0">
+      <w:start w:val="1"/>
+      <w:numFmt w:val="decimal"/>
+      <w:lvlText w:val="%1."/>
+      <w:lvlJc w:val="left"/>
+      <w:pPr>
+        <w:tabs>
+          <w:tab w:val="num" w:pos="720"/>
+        </w:tabs>
+        <w:ind w:left="720" w:hanging="360"/>
+      </w:pPr>
+    </w:lvl>
+    <w:lvl w:ilvl="1" w:tentative="1">
+      <w:start w:val="1"/>
+      <w:numFmt w:val="decimal"/>
+      <w:lvlText w:val="%2."/>
+      <w:lvlJc w:val="left"/>
+      <w:pPr>
+        <w:tabs>
+          <w:tab w:val="num" w:pos="1440"/>
+        </w:tabs>
+        <w:ind w:left="1440" w:hanging="360"/>
+      </w:pPr>
+    </w:lvl>
+    <w:lvl w:ilvl="2" w:tentative="1">
+      <w:start w:val="1"/>
+      <w:numFmt w:val="decimal"/>
+      <w:lvlText w:val="%3."/>
+      <w:lvlJc w:val="left"/>
+      <w:pPr>
+        <w:tabs>
+          <w:tab w:val="num" w:pos="2160"/>
+        </w:tabs>
+        <w:ind w:left="2160" w:hanging="360"/>
+      </w:pPr>
+    </w:lvl>
+    <w:lvl w:ilvl="3" w:tentative="1">
+      <w:start w:val="1"/>
+      <w:numFmt w:val="decimal"/>
+      <w:lvlText w:val="%4."/>
+      <w:lvlJc w:val="left"/>
+      <w:pPr>
+        <w:tabs>
+          <w:tab w:val="num" w:pos="2880"/>
+        </w:tabs>
+        <w:ind w:left="2880" w:hanging="360"/>
+      </w:pPr>
+    </w:lvl>
+    <w:lvl w:ilvl="4" w:tentative="1">
+      <w:start w:val="1"/>
+      <w:numFmt w:val="decimal"/>
+      <w:lvlText w:val="%5."/>
+      <w:lvlJc w:val="left"/>
+      <w:pPr>
+        <w:tabs>
+          <w:tab w:val="num" w:pos="3600"/>
+        </w:tabs>
+        <w:ind w:left="3600" w:hanging="360"/>
+      </w:pPr>
+    </w:lvl>
+    <w:lvl w:ilvl="5" w:tentative="1">
+      <w:start w:val="1"/>
+      <w:numFmt w:val="decimal"/>
+      <w:lvlText w:val="%6."/>
+      <w:lvlJc w:val="left"/>
+      <w:pPr>
+        <w:tabs>
+          <w:tab w:val="num" w:pos="4320"/>
+        </w:tabs>
+        <w:ind w:left="4320" w:hanging="360"/>
+      </w:pPr>
+    </w:lvl>
+    <w:lvl w:ilvl="6" w:tentative="1">
+      <w:start w:val="1"/>
+      <w:numFmt w:val="decimal"/>
+      <w:lvlText w:val="%7."/>
+      <w:lvlJc w:val="left"/>
+      <w:pPr>
+        <w:tabs>
+          <w:tab w:val="num" w:pos="5040"/>
+        </w:tabs>
+        <w:ind w:left="5040" w:hanging="360"/>
+      </w:pPr>
+    </w:lvl>
+    <w:lvl w:ilvl="7" w:tentative="1">
+      <w:start w:val="1"/>
+      <w:numFmt w:val="decimal"/>
+      <w:lvlText w:val="%8."/>
+      <w:lvlJc w:val="left"/>
+      <w:pPr>
+        <w:tabs>
+          <w:tab w:val="num" w:pos="5760"/>
+        </w:tabs>
+        <w:ind w:left="5760" w:hanging="360"/>
+      </w:pPr>
+    </w:lvl>
+    <w:lvl w:ilvl="8" w:tentative="1">
+      <w:start w:val="1"/>
+      <w:numFmt w:val="decimal"/>
+      <w:lvlText w:val="%9."/>
+      <w:lvlJc w:val="left"/>
+      <w:pPr>
+        <w:tabs>
+          <w:tab w:val="num" w:pos="6480"/>
+        </w:tabs>
+        <w:ind w:left="6480" w:hanging="360"/>
+      </w:pPr>
+    </w:lvl>
+  </w:abstractNum>
+  <w:abstractNum w:abstractNumId="14" w15:restartNumberingAfterBreak="0">
     <w:nsid w:val="440951D3"/>
     <w:multiLevelType w:val="multilevel"/>
     <w:tmpl w:val="A522B770"/>
@@ -4261,7 +4999,7 @@
       </w:rPr>
     </w:lvl>
   </w:abstractNum>
-  <w:abstractNum w:abstractNumId="14" w15:restartNumberingAfterBreak="0">
+  <w:abstractNum w:abstractNumId="15" w15:restartNumberingAfterBreak="0">
     <w:nsid w:val="523B7774"/>
     <w:multiLevelType w:val="multilevel"/>
     <w:tmpl w:val="D3CE4242"/>
@@ -4410,7 +5148,7 @@
       </w:rPr>
     </w:lvl>
   </w:abstractNum>
-  <w:abstractNum w:abstractNumId="15" w15:restartNumberingAfterBreak="0">
+  <w:abstractNum w:abstractNumId="16" w15:restartNumberingAfterBreak="0">
     <w:nsid w:val="58550505"/>
     <w:multiLevelType w:val="multilevel"/>
     <w:tmpl w:val="7F64BC7C"/>
@@ -4559,7 +5297,7 @@
       </w:rPr>
     </w:lvl>
   </w:abstractNum>
-  <w:abstractNum w:abstractNumId="16" w15:restartNumberingAfterBreak="0">
+  <w:abstractNum w:abstractNumId="17" w15:restartNumberingAfterBreak="0">
     <w:nsid w:val="5D1F2DCD"/>
     <w:multiLevelType w:val="multilevel"/>
     <w:tmpl w:val="C130EDDA"/>
@@ -4708,7 +5446,7 @@
       </w:rPr>
     </w:lvl>
   </w:abstractNum>
-  <w:abstractNum w:abstractNumId="17" w15:restartNumberingAfterBreak="0">
+  <w:abstractNum w:abstractNumId="18" w15:restartNumberingAfterBreak="0">
     <w:nsid w:val="5E732263"/>
     <w:multiLevelType w:val="multilevel"/>
     <w:tmpl w:val="D7567D20"/>
@@ -4857,7 +5595,7 @@
       </w:rPr>
     </w:lvl>
   </w:abstractNum>
-  <w:abstractNum w:abstractNumId="18" w15:restartNumberingAfterBreak="0">
+  <w:abstractNum w:abstractNumId="19" w15:restartNumberingAfterBreak="0">
     <w:nsid w:val="65873048"/>
     <w:multiLevelType w:val="multilevel"/>
     <w:tmpl w:val="E2FC8C22"/>
@@ -5006,7 +5744,7 @@
       </w:rPr>
     </w:lvl>
   </w:abstractNum>
-  <w:abstractNum w:abstractNumId="19" w15:restartNumberingAfterBreak="0">
+  <w:abstractNum w:abstractNumId="20" w15:restartNumberingAfterBreak="0">
     <w:nsid w:val="6FA25DC2"/>
     <w:multiLevelType w:val="multilevel"/>
     <w:tmpl w:val="543AC9B8"/>
@@ -5155,7 +5893,7 @@
       </w:rPr>
     </w:lvl>
   </w:abstractNum>
-  <w:abstractNum w:abstractNumId="20" w15:restartNumberingAfterBreak="0">
+  <w:abstractNum w:abstractNumId="21" w15:restartNumberingAfterBreak="0">
     <w:nsid w:val="6FD81029"/>
     <w:multiLevelType w:val="multilevel"/>
     <w:tmpl w:val="68668BFA"/>
@@ -5304,7 +6042,7 @@
       </w:rPr>
     </w:lvl>
   </w:abstractNum>
-  <w:abstractNum w:abstractNumId="21" w15:restartNumberingAfterBreak="0">
+  <w:abstractNum w:abstractNumId="22" w15:restartNumberingAfterBreak="0">
     <w:nsid w:val="73F717B5"/>
     <w:multiLevelType w:val="multilevel"/>
     <w:tmpl w:val="5E0EBAC2"/>
@@ -5453,7 +6191,7 @@
       </w:rPr>
     </w:lvl>
   </w:abstractNum>
-  <w:abstractNum w:abstractNumId="22" w15:restartNumberingAfterBreak="0">
+  <w:abstractNum w:abstractNumId="23" w15:restartNumberingAfterBreak="0">
     <w:nsid w:val="74FB1AB2"/>
     <w:multiLevelType w:val="multilevel"/>
     <w:tmpl w:val="96DC0DEE"/>
@@ -5603,7 +6341,7 @@
     </w:lvl>
   </w:abstractNum>
   <w:num w:numId="1">
-    <w:abstractNumId w:val="20"/>
+    <w:abstractNumId w:val="21"/>
   </w:num>
   <w:num w:numId="2">
     <w:abstractNumId w:val="10"/>
@@ -5615,19 +6353,19 @@
     <w:abstractNumId w:val="0"/>
   </w:num>
   <w:num w:numId="5">
-    <w:abstractNumId w:val="17"/>
+    <w:abstractNumId w:val="18"/>
   </w:num>
   <w:num w:numId="6">
-    <w:abstractNumId w:val="18"/>
+    <w:abstractNumId w:val="19"/>
   </w:num>
   <w:num w:numId="7">
-    <w:abstractNumId w:val="13"/>
+    <w:abstractNumId w:val="14"/>
   </w:num>
   <w:num w:numId="8">
-    <w:abstractNumId w:val="22"/>
+    <w:abstractNumId w:val="23"/>
   </w:num>
   <w:num w:numId="9">
-    <w:abstractNumId w:val="21"/>
+    <w:abstractNumId w:val="22"/>
   </w:num>
   <w:num w:numId="10">
     <w:abstractNumId w:val="2"/>
@@ -5639,7 +6377,7 @@
     <w:abstractNumId w:val="12"/>
   </w:num>
   <w:num w:numId="13">
-    <w:abstractNumId w:val="19"/>
+    <w:abstractNumId w:val="20"/>
   </w:num>
   <w:num w:numId="14">
     <w:abstractNumId w:val="3"/>
@@ -5648,7 +6386,7 @@
     <w:abstractNumId w:val="6"/>
   </w:num>
   <w:num w:numId="16">
-    <w:abstractNumId w:val="14"/>
+    <w:abstractNumId w:val="15"/>
   </w:num>
   <w:num w:numId="17">
     <w:abstractNumId w:val="11"/>
@@ -5657,7 +6395,7 @@
     <w:abstractNumId w:val="4"/>
   </w:num>
   <w:num w:numId="19">
-    <w:abstractNumId w:val="15"/>
+    <w:abstractNumId w:val="16"/>
   </w:num>
   <w:num w:numId="20">
     <w:abstractNumId w:val="8"/>
@@ -5669,7 +6407,10 @@
     <w:abstractNumId w:val="5"/>
   </w:num>
   <w:num w:numId="23">
-    <w:abstractNumId w:val="16"/>
+    <w:abstractNumId w:val="17"/>
+  </w:num>
+  <w:num w:numId="24">
+    <w:abstractNumId w:val="13"/>
   </w:num>
 </w:numbering>
 </file>
@@ -6073,10 +6814,32 @@
     <w:name w:val="Normal"/>
     <w:qFormat/>
   </w:style>
+  <w:style w:type="paragraph" w:styleId="Ttulo3">
+    <w:name w:val="heading 3"/>
+    <w:basedOn w:val="Normal"/>
+    <w:next w:val="Normal"/>
+    <w:link w:val="Ttulo3Car"/>
+    <w:uiPriority w:val="9"/>
+    <w:semiHidden/>
+    <w:unhideWhenUsed/>
+    <w:qFormat/>
+    <w:rsid w:val="001A1985"/>
+    <w:pPr>
+      <w:keepNext/>
+      <w:keepLines/>
+      <w:spacing w:before="40" w:after="0"/>
+      <w:outlineLvl w:val="2"/>
+    </w:pPr>
+    <w:rPr>
+      <w:rFonts w:asciiTheme="majorHAnsi" w:eastAsiaTheme="majorEastAsia" w:hAnsiTheme="majorHAnsi" w:cstheme="majorBidi"/>
+      <w:color w:val="1F3763" w:themeColor="accent1" w:themeShade="7F"/>
+      <w:sz w:val="24"/>
+      <w:szCs w:val="24"/>
+    </w:rPr>
+  </w:style>
   <w:style w:type="character" w:default="1" w:styleId="Fuentedeprrafopredeter">
     <w:name w:val="Default Paragraph Font"/>
     <w:uiPriority w:val="1"/>
-    <w:semiHidden/>
     <w:unhideWhenUsed/>
   </w:style>
   <w:style w:type="table" w:default="1" w:styleId="Tablanormal">
@@ -6099,6 +6862,20 @@
     <w:uiPriority w:val="99"/>
     <w:semiHidden/>
     <w:unhideWhenUsed/>
+  </w:style>
+  <w:style w:type="character" w:customStyle="1" w:styleId="Ttulo3Car">
+    <w:name w:val="Título 3 Car"/>
+    <w:basedOn w:val="Fuentedeprrafopredeter"/>
+    <w:link w:val="Ttulo3"/>
+    <w:uiPriority w:val="9"/>
+    <w:semiHidden/>
+    <w:rsid w:val="001A1985"/>
+    <w:rPr>
+      <w:rFonts w:asciiTheme="majorHAnsi" w:eastAsiaTheme="majorEastAsia" w:hAnsiTheme="majorHAnsi" w:cstheme="majorBidi"/>
+      <w:color w:val="1F3763" w:themeColor="accent1" w:themeShade="7F"/>
+      <w:sz w:val="24"/>
+      <w:szCs w:val="24"/>
+    </w:rPr>
   </w:style>
 </w:styles>
 </file>

</xml_diff>